<commit_message>
Un poco del método Tablero en clase Tablero.
</commit_message>
<xml_diff>
--- a/main-1 - copia.docx
+++ b/main-1 - copia.docx
@@ -2030,14 +2030,7 @@
           <w:w w:val="105"/>
           <w:highlight w:val="yellow"/>
         </w:rPr>
-        <w:t>Pacman se come toda la comida y las vitam</w:t>
-      </w:r>
-      <w:r>
-        <w:rPr>
-          <w:w w:val="105"/>
-          <w:highlight w:val="yellow"/>
-        </w:rPr>
-        <w:t>inas (gana</w:t>
+        <w:t>Pacman se come toda la comida y las vitaminas (gana</w:t>
       </w:r>
       <w:r>
         <w:rPr>
@@ -2256,10 +2249,7 @@
         <w:t xml:space="preserve"> </w:t>
       </w:r>
       <w:r>
-        <w:t>para representar tanto coordenadas, como d</w:t>
-      </w:r>
-      <w:r>
-        <w:t>irecciones en el plano. Los operadores</w:t>
+        <w:t>para representar tanto coordenadas, como direcciones en el plano. Los operadores</w:t>
       </w:r>
       <w:r>
         <w:rPr>
@@ -3225,20 +3215,74 @@
         <w:rPr>
           <w:w w:val="105"/>
         </w:rPr>
-        <w:t>. Para cada personaje se almacena su posición actual, dirección de</w:t>
+        <w:t xml:space="preserve">. Para cada </w:t>
+      </w:r>
+      <w:r>
+        <w:rPr>
+          <w:w w:val="105"/>
+          <w:highlight w:val="yellow"/>
+        </w:rPr>
+        <w:t>personaje</w:t>
+      </w:r>
+      <w:r>
+        <w:rPr>
+          <w:w w:val="105"/>
+        </w:rPr>
+        <w:t xml:space="preserve"> se almacena su </w:t>
+      </w:r>
+      <w:r>
+        <w:rPr>
+          <w:w w:val="105"/>
+          <w:highlight w:val="yellow"/>
+        </w:rPr>
+        <w:t>posición actual</w:t>
+      </w:r>
+      <w:r>
+        <w:rPr>
+          <w:w w:val="105"/>
+        </w:rPr>
+        <w:t xml:space="preserve">, </w:t>
+      </w:r>
+      <w:r>
+        <w:rPr>
+          <w:w w:val="105"/>
+          <w:highlight w:val="yellow"/>
+        </w:rPr>
+        <w:t>dirección de</w:t>
       </w:r>
       <w:r>
         <w:rPr>
           <w:spacing w:val="1"/>
           <w:w w:val="105"/>
-        </w:rPr>
-        <w:t xml:space="preserve"> </w:t>
-      </w:r>
-      <w:r>
-        <w:rPr>
-          <w:w w:val="105"/>
-        </w:rPr>
-        <w:t>movimiento y posición inicial (esta posición se utilizará para mandar a los fantasmas a casa cuando</w:t>
+          <w:highlight w:val="yellow"/>
+        </w:rPr>
+        <w:t xml:space="preserve"> </w:t>
+      </w:r>
+      <w:r>
+        <w:rPr>
+          <w:w w:val="105"/>
+          <w:highlight w:val="yellow"/>
+        </w:rPr>
+        <w:t>movimiento</w:t>
+      </w:r>
+      <w:r>
+        <w:rPr>
+          <w:w w:val="105"/>
+        </w:rPr>
+        <w:t xml:space="preserve"> y </w:t>
+      </w:r>
+      <w:r>
+        <w:rPr>
+          <w:w w:val="105"/>
+          <w:highlight w:val="yellow"/>
+        </w:rPr>
+        <w:t>posición inicial</w:t>
+      </w:r>
+      <w:r>
+        <w:rPr>
+          <w:w w:val="105"/>
+        </w:rPr>
+        <w:t xml:space="preserve"> (esta posición se utilizará para mandar a los fantasmas a casa cuando</w:t>
       </w:r>
       <w:r>
         <w:rPr>
@@ -3264,21 +3308,35 @@
         <w:rPr>
           <w:rFonts w:ascii="SimSun" w:hAnsi="SimSun"/>
           <w:w w:val="105"/>
-        </w:rPr>
-        <w:t>lapCarcelF</w:t>
+          <w:highlight w:val="yellow"/>
+        </w:rPr>
+        <w:t>lapCarcelFantasmas</w:t>
       </w:r>
       <w:r>
         <w:rPr>
           <w:rFonts w:ascii="SimSun" w:hAnsi="SimSun"/>
           <w:w w:val="105"/>
         </w:rPr>
-        <w:t xml:space="preserve">antasmas </w:t>
-      </w:r>
-      <w:r>
-        <w:rPr>
-          <w:w w:val="105"/>
-        </w:rPr>
-        <w:t>es el tiempo en milisegundos que</w:t>
+        <w:t xml:space="preserve"> </w:t>
+      </w:r>
+      <w:r>
+        <w:rPr>
+          <w:w w:val="105"/>
+        </w:rPr>
+        <w:t xml:space="preserve">es el </w:t>
+      </w:r>
+      <w:r>
+        <w:rPr>
+          <w:w w:val="105"/>
+          <w:highlight w:val="yellow"/>
+        </w:rPr>
+        <w:t>tiempo en milisegundos</w:t>
+      </w:r>
+      <w:r>
+        <w:rPr>
+          <w:w w:val="105"/>
+        </w:rPr>
+        <w:t xml:space="preserve"> que</w:t>
       </w:r>
       <w:r>
         <w:rPr>
@@ -3292,14 +3350,37 @@
           <w:spacing w:val="-1"/>
           <w:w w:val="105"/>
         </w:rPr>
-        <w:t xml:space="preserve">permanecen los fantasmas encerrados en su rectángulo central, </w:t>
+        <w:t xml:space="preserve">permanecen los </w:t>
+      </w:r>
+      <w:r>
+        <w:rPr>
+          <w:spacing w:val="-1"/>
+          <w:w w:val="105"/>
+          <w:highlight w:val="yellow"/>
+        </w:rPr>
+        <w:t>fantasmas encerrados en su rectángulo central</w:t>
+      </w:r>
+      <w:r>
+        <w:rPr>
+          <w:spacing w:val="-1"/>
+          <w:w w:val="105"/>
+        </w:rPr>
+        <w:t xml:space="preserve">, </w:t>
       </w:r>
       <w:r>
         <w:rPr>
           <w:rFonts w:ascii="SimSun" w:hAnsi="SimSun"/>
           <w:w w:val="105"/>
-        </w:rPr>
-        <w:t xml:space="preserve">lapFantasmas </w:t>
+          <w:highlight w:val="yellow"/>
+        </w:rPr>
+        <w:t>lapFantasmas</w:t>
+      </w:r>
+      <w:r>
+        <w:rPr>
+          <w:rFonts w:ascii="SimSun" w:hAnsi="SimSun"/>
+          <w:w w:val="105"/>
+        </w:rPr>
+        <w:t xml:space="preserve"> </w:t>
       </w:r>
       <w:r>
         <w:rPr>
@@ -3316,16 +3397,41 @@
       </w:r>
       <w:r>
         <w:lastRenderedPageBreak/>
-        <w:t xml:space="preserve">una cuenta regresiva con ese tiempo de encierro y </w:t>
+        <w:t xml:space="preserve">una </w:t>
+      </w:r>
+      <w:r>
+        <w:rPr>
+          <w:highlight w:val="yellow"/>
+        </w:rPr>
+        <w:t>cuenta regresiva con ese tiempo de encierro</w:t>
+      </w:r>
+      <w:r>
+        <w:t xml:space="preserve"> y </w:t>
       </w:r>
       <w:r>
         <w:rPr>
           <w:rFonts w:ascii="SimSun" w:hAnsi="SimSun"/>
-        </w:rPr>
-        <w:t xml:space="preserve">numComida </w:t>
-      </w:r>
-      <w:r>
-        <w:t>es un contador de casillas que tienen</w:t>
+          <w:highlight w:val="yellow"/>
+        </w:rPr>
+        <w:t>numComida</w:t>
+      </w:r>
+      <w:r>
+        <w:rPr>
+          <w:rFonts w:ascii="SimSun" w:hAnsi="SimSun"/>
+        </w:rPr>
+        <w:t xml:space="preserve"> </w:t>
+      </w:r>
+      <w:r>
+        <w:t xml:space="preserve">es un </w:t>
+      </w:r>
+      <w:r>
+        <w:rPr>
+          <w:highlight w:val="yellow"/>
+        </w:rPr>
+        <w:t>contador de casillas</w:t>
+      </w:r>
+      <w:r>
+        <w:t xml:space="preserve"> que tienen</w:t>
       </w:r>
       <w:r>
         <w:rPr>
@@ -3336,14 +3442,15 @@
       <w:r>
         <w:rPr>
           <w:w w:val="105"/>
-        </w:rPr>
-        <w:t>comida o vitamina</w:t>
-      </w:r>
-      <w:r>
-        <w:rPr>
-          <w:w w:val="105"/>
-        </w:rPr>
-        <w:t>, que se irá decrementando a medida que Pacman recorra el laberinto. El atributo</w:t>
+          <w:highlight w:val="yellow"/>
+        </w:rPr>
+        <w:t>comida o vitamina,</w:t>
+      </w:r>
+      <w:r>
+        <w:rPr>
+          <w:w w:val="105"/>
+        </w:rPr>
+        <w:t xml:space="preserve"> que se irá decrementando a medida que Pacman recorra el laberinto. El atributo</w:t>
       </w:r>
       <w:r>
         <w:rPr>
@@ -3355,6 +3462,7 @@
       <w:r>
         <w:rPr>
           <w:rFonts w:ascii="SimSun" w:hAnsi="SimSun"/>
+          <w:highlight w:val="yellow"/>
         </w:rPr>
         <w:t>rnd</w:t>
       </w:r>
@@ -3474,52 +3582,78 @@
         <w:t xml:space="preserve"> </w:t>
       </w:r>
       <w:r>
+        <w:rPr>
+          <w:highlight w:val="yellow"/>
+        </w:rPr>
         <w:t>dirección</w:t>
       </w:r>
       <w:r>
         <w:rPr>
           <w:spacing w:val="28"/>
-        </w:rPr>
-        <w:t xml:space="preserve"> </w:t>
-      </w:r>
-      <w:r>
+          <w:highlight w:val="yellow"/>
+        </w:rPr>
+        <w:t xml:space="preserve"> </w:t>
+      </w:r>
+      <w:r>
+        <w:rPr>
+          <w:highlight w:val="yellow"/>
+        </w:rPr>
         <w:t>de</w:t>
       </w:r>
       <w:r>
         <w:rPr>
           <w:spacing w:val="28"/>
-        </w:rPr>
-        <w:t xml:space="preserve"> </w:t>
-      </w:r>
-      <w:r>
+          <w:highlight w:val="yellow"/>
+        </w:rPr>
+        <w:t xml:space="preserve"> </w:t>
+      </w:r>
+      <w:r>
+        <w:rPr>
+          <w:highlight w:val="yellow"/>
+        </w:rPr>
         <w:t>movimiento</w:t>
       </w:r>
       <w:r>
         <w:rPr>
           <w:spacing w:val="-58"/>
-        </w:rPr>
-        <w:t xml:space="preserve"> </w:t>
-      </w:r>
-      <w:r>
+          <w:highlight w:val="yellow"/>
+        </w:rPr>
+        <w:t xml:space="preserve"> </w:t>
+      </w:r>
+      <w:r>
+        <w:rPr>
+          <w:highlight w:val="yellow"/>
+        </w:rPr>
         <w:t>de</w:t>
       </w:r>
       <w:r>
         <w:rPr>
           <w:spacing w:val="26"/>
-        </w:rPr>
-        <w:t xml:space="preserve"> </w:t>
-      </w:r>
-      <w:r>
+          <w:highlight w:val="yellow"/>
+        </w:rPr>
+        <w:t xml:space="preserve"> </w:t>
+      </w:r>
+      <w:r>
+        <w:rPr>
+          <w:highlight w:val="yellow"/>
+        </w:rPr>
         <w:t>los</w:t>
       </w:r>
       <w:r>
         <w:rPr>
           <w:spacing w:val="27"/>
-        </w:rPr>
-        <w:t xml:space="preserve"> </w:t>
-      </w:r>
-      <w:r>
-        <w:t>fantasmas.</w:t>
+          <w:highlight w:val="yellow"/>
+        </w:rPr>
+        <w:t xml:space="preserve"> </w:t>
+      </w:r>
+      <w:r>
+        <w:rPr>
+          <w:highlight w:val="yellow"/>
+        </w:rPr>
+        <w:t>fantasmas</w:t>
+      </w:r>
+      <w:r>
+        <w:t>.</w:t>
       </w:r>
       <w:r>
         <w:rPr>
@@ -3566,6 +3700,7 @@
       <w:r>
         <w:rPr>
           <w:rFonts w:ascii="SimSun" w:hAnsi="SimSun"/>
+          <w:highlight w:val="yellow"/>
         </w:rPr>
         <w:t>DEBUG</w:t>
       </w:r>
@@ -3704,6 +3839,7 @@
       <w:r>
         <w:rPr>
           <w:w w:val="105"/>
+          <w:highlight w:val="yellow"/>
         </w:rPr>
         <w:t>modo</w:t>
       </w:r>
@@ -3711,12 +3847,14 @@
         <w:rPr>
           <w:spacing w:val="41"/>
           <w:w w:val="105"/>
-        </w:rPr>
-        <w:t xml:space="preserve"> </w:t>
-      </w:r>
-      <w:r>
-        <w:rPr>
-          <w:w w:val="105"/>
+          <w:highlight w:val="yellow"/>
+        </w:rPr>
+        <w:t xml:space="preserve"> </w:t>
+      </w:r>
+      <w:r>
+        <w:rPr>
+          <w:w w:val="105"/>
+          <w:highlight w:val="yellow"/>
         </w:rPr>
         <w:t>desarrollo</w:t>
       </w:r>
@@ -3724,12 +3862,14 @@
         <w:rPr>
           <w:spacing w:val="40"/>
           <w:w w:val="105"/>
-        </w:rPr>
-        <w:t xml:space="preserve"> </w:t>
-      </w:r>
-      <w:r>
-        <w:rPr>
-          <w:w w:val="105"/>
+          <w:highlight w:val="yellow"/>
+        </w:rPr>
+        <w:t xml:space="preserve"> </w:t>
+      </w:r>
+      <w:r>
+        <w:rPr>
+          <w:w w:val="105"/>
+          <w:highlight w:val="yellow"/>
         </w:rPr>
         <w:t>se</w:t>
       </w:r>
@@ -3737,12 +3877,14 @@
         <w:rPr>
           <w:spacing w:val="41"/>
           <w:w w:val="105"/>
-        </w:rPr>
-        <w:t xml:space="preserve"> </w:t>
-      </w:r>
-      <w:r>
-        <w:rPr>
-          <w:w w:val="105"/>
+          <w:highlight w:val="yellow"/>
+        </w:rPr>
+        <w:t xml:space="preserve"> </w:t>
+      </w:r>
+      <w:r>
+        <w:rPr>
+          <w:w w:val="105"/>
+          <w:highlight w:val="yellow"/>
         </w:rPr>
         <w:t>escribirá</w:t>
       </w:r>
@@ -3750,12 +3892,14 @@
         <w:rPr>
           <w:spacing w:val="41"/>
           <w:w w:val="105"/>
-        </w:rPr>
-        <w:t xml:space="preserve"> </w:t>
-      </w:r>
-      <w:r>
-        <w:rPr>
-          <w:w w:val="105"/>
+          <w:highlight w:val="yellow"/>
+        </w:rPr>
+        <w:t xml:space="preserve"> </w:t>
+      </w:r>
+      <w:r>
+        <w:rPr>
+          <w:w w:val="105"/>
+          <w:highlight w:val="yellow"/>
         </w:rPr>
         <w:t>información</w:t>
       </w:r>
@@ -3763,12 +3907,14 @@
         <w:rPr>
           <w:spacing w:val="41"/>
           <w:w w:val="105"/>
-        </w:rPr>
-        <w:t xml:space="preserve"> </w:t>
-      </w:r>
-      <w:r>
-        <w:rPr>
-          <w:w w:val="105"/>
+          <w:highlight w:val="yellow"/>
+        </w:rPr>
+        <w:t xml:space="preserve"> </w:t>
+      </w:r>
+      <w:r>
+        <w:rPr>
+          <w:w w:val="105"/>
+          <w:highlight w:val="yellow"/>
         </w:rPr>
         <w:t>en</w:t>
       </w:r>
@@ -3776,12 +3922,14 @@
         <w:rPr>
           <w:spacing w:val="40"/>
           <w:w w:val="105"/>
-        </w:rPr>
-        <w:t xml:space="preserve"> </w:t>
-      </w:r>
-      <w:r>
-        <w:rPr>
-          <w:w w:val="105"/>
+          <w:highlight w:val="yellow"/>
+        </w:rPr>
+        <w:t xml:space="preserve"> </w:t>
+      </w:r>
+      <w:r>
+        <w:rPr>
+          <w:w w:val="105"/>
+          <w:highlight w:val="yellow"/>
         </w:rPr>
         <w:t>pantalla</w:t>
       </w:r>
@@ -3789,12 +3937,14 @@
         <w:rPr>
           <w:spacing w:val="41"/>
           <w:w w:val="105"/>
-        </w:rPr>
-        <w:t xml:space="preserve"> </w:t>
-      </w:r>
-      <w:r>
-        <w:rPr>
-          <w:w w:val="105"/>
+          <w:highlight w:val="yellow"/>
+        </w:rPr>
+        <w:t xml:space="preserve"> </w:t>
+      </w:r>
+      <w:r>
+        <w:rPr>
+          <w:w w:val="105"/>
+          <w:highlight w:val="yellow"/>
         </w:rPr>
         <w:t>para</w:t>
       </w:r>
@@ -3802,12 +3952,14 @@
         <w:rPr>
           <w:spacing w:val="41"/>
           <w:w w:val="105"/>
-        </w:rPr>
-        <w:t xml:space="preserve"> </w:t>
-      </w:r>
-      <w:r>
-        <w:rPr>
-          <w:w w:val="105"/>
+          <w:highlight w:val="yellow"/>
+        </w:rPr>
+        <w:t xml:space="preserve"> </w:t>
+      </w:r>
+      <w:r>
+        <w:rPr>
+          <w:w w:val="105"/>
+          <w:highlight w:val="yellow"/>
         </w:rPr>
         <w:t>depurar</w:t>
       </w:r>
@@ -3815,12 +3967,14 @@
         <w:rPr>
           <w:spacing w:val="41"/>
           <w:w w:val="105"/>
-        </w:rPr>
-        <w:t xml:space="preserve"> </w:t>
-      </w:r>
-      <w:r>
-        <w:rPr>
-          <w:w w:val="105"/>
+          <w:highlight w:val="yellow"/>
+        </w:rPr>
+        <w:t xml:space="preserve"> </w:t>
+      </w:r>
+      <w:r>
+        <w:rPr>
+          <w:w w:val="105"/>
+          <w:highlight w:val="yellow"/>
         </w:rPr>
         <w:t>el</w:t>
       </w:r>
@@ -3828,12 +3982,14 @@
         <w:rPr>
           <w:spacing w:val="40"/>
           <w:w w:val="105"/>
-        </w:rPr>
-        <w:t xml:space="preserve"> </w:t>
-      </w:r>
-      <w:r>
-        <w:rPr>
-          <w:w w:val="105"/>
+          <w:highlight w:val="yellow"/>
+        </w:rPr>
+        <w:t xml:space="preserve"> </w:t>
+      </w:r>
+      <w:r>
+        <w:rPr>
+          <w:w w:val="105"/>
+          <w:highlight w:val="yellow"/>
         </w:rPr>
         <w:t>programa</w:t>
       </w:r>
@@ -3940,18 +4096,27 @@
         <w:rPr>
           <w:w w:val="105"/>
         </w:rPr>
-        <w:t>código antes de pasar a la siguiente etapa. Será útil el manejo de excepciones en fragmentos críticos</w:t>
+        <w:t xml:space="preserve">código antes de pasar a la siguiente etapa. Será útil el </w:t>
+      </w:r>
+      <w:r>
+        <w:rPr>
+          <w:w w:val="105"/>
+          <w:highlight w:val="yellow"/>
+        </w:rPr>
+        <w:t>manejo de excepciones en fragmentos críticos</w:t>
       </w:r>
       <w:r>
         <w:rPr>
           <w:spacing w:val="1"/>
           <w:w w:val="105"/>
-        </w:rPr>
-        <w:t xml:space="preserve"> </w:t>
-      </w:r>
-      <w:r>
-        <w:rPr>
-          <w:w w:val="105"/>
+          <w:highlight w:val="yellow"/>
+        </w:rPr>
+        <w:t xml:space="preserve"> </w:t>
+      </w:r>
+      <w:r>
+        <w:rPr>
+          <w:w w:val="105"/>
+          <w:highlight w:val="yellow"/>
         </w:rPr>
         <w:t>de</w:t>
       </w:r>
@@ -3959,12 +4124,14 @@
         <w:rPr>
           <w:spacing w:val="11"/>
           <w:w w:val="105"/>
-        </w:rPr>
-        <w:t xml:space="preserve"> </w:t>
-      </w:r>
-      <w:r>
-        <w:rPr>
-          <w:w w:val="105"/>
+          <w:highlight w:val="yellow"/>
+        </w:rPr>
+        <w:t xml:space="preserve"> </w:t>
+      </w:r>
+      <w:r>
+        <w:rPr>
+          <w:w w:val="105"/>
+          <w:highlight w:val="yellow"/>
         </w:rPr>
         <w:t>código</w:t>
       </w:r>
@@ -4347,18 +4514,27 @@
         <w:rPr>
           <w:w w:val="105"/>
         </w:rPr>
-        <w:t>: constructora de la clase. Toma como argumento el nombre de un</w:t>
+        <w:t xml:space="preserve">: </w:t>
+      </w:r>
+      <w:r>
+        <w:rPr>
+          <w:w w:val="105"/>
+          <w:highlight w:val="yellow"/>
+        </w:rPr>
+        <w:t>constructora de la clase. Toma como argumento el nombre de un</w:t>
       </w:r>
       <w:r>
         <w:rPr>
           <w:spacing w:val="1"/>
           <w:w w:val="105"/>
-        </w:rPr>
-        <w:t xml:space="preserve"> </w:t>
-      </w:r>
-      <w:r>
-        <w:rPr>
-          <w:w w:val="105"/>
+          <w:highlight w:val="yellow"/>
+        </w:rPr>
+        <w:t xml:space="preserve"> </w:t>
+      </w:r>
+      <w:r>
+        <w:rPr>
+          <w:w w:val="105"/>
+          <w:highlight w:val="yellow"/>
         </w:rPr>
         <w:t>archivo</w:t>
       </w:r>
@@ -4366,12 +4542,14 @@
         <w:rPr>
           <w:spacing w:val="-11"/>
           <w:w w:val="105"/>
-        </w:rPr>
-        <w:t xml:space="preserve"> </w:t>
-      </w:r>
-      <w:r>
-        <w:rPr>
-          <w:w w:val="105"/>
+          <w:highlight w:val="yellow"/>
+        </w:rPr>
+        <w:t xml:space="preserve"> </w:t>
+      </w:r>
+      <w:r>
+        <w:rPr>
+          <w:w w:val="105"/>
+          <w:highlight w:val="yellow"/>
         </w:rPr>
         <w:t>correspondiente</w:t>
       </w:r>
@@ -4379,12 +4557,14 @@
         <w:rPr>
           <w:spacing w:val="-11"/>
           <w:w w:val="105"/>
-        </w:rPr>
-        <w:t xml:space="preserve"> </w:t>
-      </w:r>
-      <w:r>
-        <w:rPr>
-          <w:w w:val="105"/>
+          <w:highlight w:val="yellow"/>
+        </w:rPr>
+        <w:t xml:space="preserve"> </w:t>
+      </w:r>
+      <w:r>
+        <w:rPr>
+          <w:w w:val="105"/>
+          <w:highlight w:val="yellow"/>
         </w:rPr>
         <w:t>a</w:t>
       </w:r>
@@ -4392,12 +4572,14 @@
         <w:rPr>
           <w:spacing w:val="-11"/>
           <w:w w:val="105"/>
-        </w:rPr>
-        <w:t xml:space="preserve"> </w:t>
-      </w:r>
-      <w:r>
-        <w:rPr>
-          <w:w w:val="105"/>
+          <w:highlight w:val="yellow"/>
+        </w:rPr>
+        <w:t xml:space="preserve"> </w:t>
+      </w:r>
+      <w:r>
+        <w:rPr>
+          <w:w w:val="105"/>
+          <w:highlight w:val="yellow"/>
         </w:rPr>
         <w:t>un</w:t>
       </w:r>
@@ -4405,12 +4587,14 @@
         <w:rPr>
           <w:spacing w:val="-11"/>
           <w:w w:val="105"/>
-        </w:rPr>
-        <w:t xml:space="preserve"> </w:t>
-      </w:r>
-      <w:r>
-        <w:rPr>
-          <w:w w:val="105"/>
+          <w:highlight w:val="yellow"/>
+        </w:rPr>
+        <w:t xml:space="preserve"> </w:t>
+      </w:r>
+      <w:r>
+        <w:rPr>
+          <w:w w:val="105"/>
+          <w:highlight w:val="yellow"/>
         </w:rPr>
         <w:t>nivel</w:t>
       </w:r>
@@ -4418,12 +4602,14 @@
         <w:rPr>
           <w:spacing w:val="-10"/>
           <w:w w:val="105"/>
-        </w:rPr>
-        <w:t xml:space="preserve"> </w:t>
-      </w:r>
-      <w:r>
-        <w:rPr>
-          <w:w w:val="105"/>
+          <w:highlight w:val="yellow"/>
+        </w:rPr>
+        <w:t xml:space="preserve"> </w:t>
+      </w:r>
+      <w:r>
+        <w:rPr>
+          <w:w w:val="105"/>
+          <w:highlight w:val="yellow"/>
         </w:rPr>
         <w:t>y</w:t>
       </w:r>
@@ -4431,12 +4617,14 @@
         <w:rPr>
           <w:spacing w:val="-11"/>
           <w:w w:val="105"/>
-        </w:rPr>
-        <w:t xml:space="preserve"> </w:t>
-      </w:r>
-      <w:r>
-        <w:rPr>
-          <w:w w:val="105"/>
+          <w:highlight w:val="yellow"/>
+        </w:rPr>
+        <w:t xml:space="preserve"> </w:t>
+      </w:r>
+      <w:r>
+        <w:rPr>
+          <w:w w:val="105"/>
+          <w:highlight w:val="yellow"/>
         </w:rPr>
         <w:t>lo</w:t>
       </w:r>
@@ -4444,12 +4632,14 @@
         <w:rPr>
           <w:spacing w:val="-11"/>
           <w:w w:val="105"/>
-        </w:rPr>
-        <w:t xml:space="preserve"> </w:t>
-      </w:r>
-      <w:r>
-        <w:rPr>
-          <w:w w:val="105"/>
+          <w:highlight w:val="yellow"/>
+        </w:rPr>
+        <w:t xml:space="preserve"> </w:t>
+      </w:r>
+      <w:r>
+        <w:rPr>
+          <w:w w:val="105"/>
+          <w:highlight w:val="yellow"/>
         </w:rPr>
         <w:t>carga</w:t>
       </w:r>
@@ -4457,12 +4647,14 @@
         <w:rPr>
           <w:spacing w:val="-11"/>
           <w:w w:val="105"/>
-        </w:rPr>
-        <w:t xml:space="preserve"> </w:t>
-      </w:r>
-      <w:r>
-        <w:rPr>
-          <w:w w:val="105"/>
+          <w:highlight w:val="yellow"/>
+        </w:rPr>
+        <w:t xml:space="preserve"> </w:t>
+      </w:r>
+      <w:r>
+        <w:rPr>
+          <w:w w:val="105"/>
+          <w:highlight w:val="yellow"/>
         </w:rPr>
         <w:t>en</w:t>
       </w:r>
@@ -4470,12 +4662,14 @@
         <w:rPr>
           <w:spacing w:val="-10"/>
           <w:w w:val="105"/>
-        </w:rPr>
-        <w:t xml:space="preserve"> </w:t>
-      </w:r>
-      <w:r>
-        <w:rPr>
-          <w:w w:val="105"/>
+          <w:highlight w:val="yellow"/>
+        </w:rPr>
+        <w:t xml:space="preserve"> </w:t>
+      </w:r>
+      <w:r>
+        <w:rPr>
+          <w:w w:val="105"/>
+          <w:highlight w:val="yellow"/>
         </w:rPr>
         <w:t>memoria.</w:t>
       </w:r>
@@ -4483,12 +4677,14 @@
         <w:rPr>
           <w:spacing w:val="-11"/>
           <w:w w:val="105"/>
-        </w:rPr>
-        <w:t xml:space="preserve"> </w:t>
-      </w:r>
-      <w:r>
-        <w:rPr>
-          <w:w w:val="105"/>
+          <w:highlight w:val="yellow"/>
+        </w:rPr>
+        <w:t xml:space="preserve"> </w:t>
+      </w:r>
+      <w:r>
+        <w:rPr>
+          <w:w w:val="105"/>
+          <w:highlight w:val="yellow"/>
         </w:rPr>
         <w:t>Los</w:t>
       </w:r>
@@ -4496,12 +4692,14 @@
         <w:rPr>
           <w:spacing w:val="-11"/>
           <w:w w:val="105"/>
-        </w:rPr>
-        <w:t xml:space="preserve"> </w:t>
-      </w:r>
-      <w:r>
-        <w:rPr>
-          <w:w w:val="105"/>
+          <w:highlight w:val="yellow"/>
+        </w:rPr>
+        <w:t xml:space="preserve"> </w:t>
+      </w:r>
+      <w:r>
+        <w:rPr>
+          <w:w w:val="105"/>
+          <w:highlight w:val="yellow"/>
         </w:rPr>
         <w:t>niveles</w:t>
       </w:r>
@@ -4509,12 +4707,14 @@
         <w:rPr>
           <w:spacing w:val="-11"/>
           <w:w w:val="105"/>
-        </w:rPr>
-        <w:t xml:space="preserve"> </w:t>
-      </w:r>
-      <w:r>
-        <w:rPr>
-          <w:w w:val="105"/>
+          <w:highlight w:val="yellow"/>
+        </w:rPr>
+        <w:t xml:space="preserve"> </w:t>
+      </w:r>
+      <w:r>
+        <w:rPr>
+          <w:w w:val="105"/>
+          <w:highlight w:val="yellow"/>
         </w:rPr>
         <w:t>se</w:t>
       </w:r>
@@ -4522,12 +4722,14 @@
         <w:rPr>
           <w:spacing w:val="-10"/>
           <w:w w:val="105"/>
-        </w:rPr>
-        <w:t xml:space="preserve"> </w:t>
-      </w:r>
-      <w:r>
-        <w:rPr>
-          <w:w w:val="105"/>
+          <w:highlight w:val="yellow"/>
+        </w:rPr>
+        <w:t xml:space="preserve"> </w:t>
+      </w:r>
+      <w:r>
+        <w:rPr>
+          <w:w w:val="105"/>
+          <w:highlight w:val="yellow"/>
         </w:rPr>
         <w:t>codifican</w:t>
       </w:r>
@@ -4535,12 +4737,14 @@
         <w:rPr>
           <w:spacing w:val="-11"/>
           <w:w w:val="105"/>
-        </w:rPr>
-        <w:t xml:space="preserve"> </w:t>
-      </w:r>
-      <w:r>
-        <w:rPr>
-          <w:w w:val="105"/>
+          <w:highlight w:val="yellow"/>
+        </w:rPr>
+        <w:t xml:space="preserve"> </w:t>
+      </w:r>
+      <w:r>
+        <w:rPr>
+          <w:w w:val="105"/>
+          <w:highlight w:val="yellow"/>
         </w:rPr>
         <w:t>mediante</w:t>
       </w:r>
@@ -4548,12 +4752,14 @@
         <w:rPr>
           <w:spacing w:val="-11"/>
           <w:w w:val="105"/>
-        </w:rPr>
-        <w:t xml:space="preserve"> </w:t>
-      </w:r>
-      <w:r>
-        <w:rPr>
-          <w:w w:val="105"/>
+          <w:highlight w:val="yellow"/>
+        </w:rPr>
+        <w:t xml:space="preserve"> </w:t>
+      </w:r>
+      <w:r>
+        <w:rPr>
+          <w:w w:val="105"/>
+          <w:highlight w:val="yellow"/>
         </w:rPr>
         <w:t>una</w:t>
       </w:r>
@@ -4561,12 +4767,14 @@
         <w:rPr>
           <w:spacing w:val="-61"/>
           <w:w w:val="105"/>
-        </w:rPr>
-        <w:t xml:space="preserve"> </w:t>
-      </w:r>
-      <w:r>
-        <w:rPr>
-          <w:w w:val="105"/>
+          <w:highlight w:val="yellow"/>
+        </w:rPr>
+        <w:t xml:space="preserve"> </w:t>
+      </w:r>
+      <w:r>
+        <w:rPr>
+          <w:w w:val="105"/>
+          <w:highlight w:val="yellow"/>
         </w:rPr>
         <w:t>matriz de enteros con el siguiente significado: 0 = Libre, 1 = Muro, 2 = Comida, 3 = Vitamina,</w:t>
       </w:r>
@@ -4574,12 +4782,14 @@
         <w:rPr>
           <w:spacing w:val="1"/>
           <w:w w:val="105"/>
-        </w:rPr>
-        <w:t xml:space="preserve"> </w:t>
-      </w:r>
-      <w:r>
-        <w:rPr>
-          <w:w w:val="105"/>
+          <w:highlight w:val="yellow"/>
+        </w:rPr>
+        <w:t xml:space="preserve"> </w:t>
+      </w:r>
+      <w:r>
+        <w:rPr>
+          <w:w w:val="105"/>
+          <w:highlight w:val="yellow"/>
         </w:rPr>
         <w:t>4</w:t>
       </w:r>
@@ -4587,12 +4797,14 @@
         <w:rPr>
           <w:spacing w:val="-6"/>
           <w:w w:val="105"/>
-        </w:rPr>
-        <w:t xml:space="preserve"> </w:t>
-      </w:r>
-      <w:r>
-        <w:rPr>
-          <w:w w:val="105"/>
+          <w:highlight w:val="yellow"/>
+        </w:rPr>
+        <w:t xml:space="preserve"> </w:t>
+      </w:r>
+      <w:r>
+        <w:rPr>
+          <w:w w:val="105"/>
+          <w:highlight w:val="yellow"/>
         </w:rPr>
         <w:t>=</w:t>
       </w:r>
@@ -4600,12 +4812,14 @@
         <w:rPr>
           <w:spacing w:val="-5"/>
           <w:w w:val="105"/>
-        </w:rPr>
-        <w:t xml:space="preserve"> </w:t>
-      </w:r>
-      <w:r>
-        <w:rPr>
-          <w:w w:val="105"/>
+          <w:highlight w:val="yellow"/>
+        </w:rPr>
+        <w:t xml:space="preserve"> </w:t>
+      </w:r>
+      <w:r>
+        <w:rPr>
+          <w:w w:val="105"/>
+          <w:highlight w:val="yellow"/>
         </w:rPr>
         <w:t>MuroCelda,</w:t>
       </w:r>
@@ -4613,12 +4827,14 @@
         <w:rPr>
           <w:spacing w:val="-6"/>
           <w:w w:val="105"/>
-        </w:rPr>
-        <w:t xml:space="preserve"> </w:t>
-      </w:r>
-      <w:r>
-        <w:rPr>
-          <w:w w:val="105"/>
+          <w:highlight w:val="yellow"/>
+        </w:rPr>
+        <w:t xml:space="preserve"> </w:t>
+      </w:r>
+      <w:r>
+        <w:rPr>
+          <w:w w:val="105"/>
+          <w:highlight w:val="yellow"/>
         </w:rPr>
         <w:t>5-6-7-8</w:t>
       </w:r>
@@ -4626,12 +4842,14 @@
         <w:rPr>
           <w:spacing w:val="-5"/>
           <w:w w:val="105"/>
-        </w:rPr>
-        <w:t xml:space="preserve"> </w:t>
-      </w:r>
-      <w:r>
-        <w:rPr>
-          <w:w w:val="105"/>
+          <w:highlight w:val="yellow"/>
+        </w:rPr>
+        <w:t xml:space="preserve"> </w:t>
+      </w:r>
+      <w:r>
+        <w:rPr>
+          <w:w w:val="105"/>
+          <w:highlight w:val="yellow"/>
         </w:rPr>
         <w:t>=</w:t>
       </w:r>
@@ -4639,12 +4857,14 @@
         <w:rPr>
           <w:spacing w:val="-6"/>
           <w:w w:val="105"/>
-        </w:rPr>
-        <w:t xml:space="preserve"> </w:t>
-      </w:r>
-      <w:r>
-        <w:rPr>
-          <w:w w:val="105"/>
+          <w:highlight w:val="yellow"/>
+        </w:rPr>
+        <w:t xml:space="preserve"> </w:t>
+      </w:r>
+      <w:r>
+        <w:rPr>
+          <w:w w:val="105"/>
+          <w:highlight w:val="yellow"/>
         </w:rPr>
         <w:t>Fantasmas,</w:t>
       </w:r>
@@ -4652,12 +4872,14 @@
         <w:rPr>
           <w:spacing w:val="-5"/>
           <w:w w:val="105"/>
-        </w:rPr>
-        <w:t xml:space="preserve"> </w:t>
-      </w:r>
-      <w:r>
-        <w:rPr>
-          <w:w w:val="105"/>
+          <w:highlight w:val="yellow"/>
+        </w:rPr>
+        <w:t xml:space="preserve"> </w:t>
+      </w:r>
+      <w:r>
+        <w:rPr>
+          <w:w w:val="105"/>
+          <w:highlight w:val="yellow"/>
         </w:rPr>
         <w:t>9</w:t>
       </w:r>
@@ -4665,12 +4887,14 @@
         <w:rPr>
           <w:spacing w:val="-7"/>
           <w:w w:val="105"/>
-        </w:rPr>
-        <w:t xml:space="preserve"> </w:t>
-      </w:r>
-      <w:r>
-        <w:rPr>
-          <w:w w:val="105"/>
+          <w:highlight w:val="yellow"/>
+        </w:rPr>
+        <w:t xml:space="preserve"> </w:t>
+      </w:r>
+      <w:r>
+        <w:rPr>
+          <w:w w:val="105"/>
+          <w:highlight w:val="yellow"/>
         </w:rPr>
         <w:t>=</w:t>
       </w:r>
@@ -4678,14 +4902,22 @@
         <w:rPr>
           <w:spacing w:val="-5"/>
           <w:w w:val="105"/>
-        </w:rPr>
-        <w:t xml:space="preserve"> </w:t>
-      </w:r>
-      <w:r>
-        <w:rPr>
-          <w:w w:val="105"/>
-        </w:rPr>
-        <w:t>Pacman.</w:t>
+          <w:highlight w:val="yellow"/>
+        </w:rPr>
+        <w:t xml:space="preserve"> </w:t>
+      </w:r>
+      <w:r>
+        <w:rPr>
+          <w:w w:val="105"/>
+          <w:highlight w:val="yellow"/>
+        </w:rPr>
+        <w:t>Pacman</w:t>
+      </w:r>
+      <w:r>
+        <w:rPr>
+          <w:w w:val="105"/>
+        </w:rPr>
+        <w:t>.</w:t>
       </w:r>
       <w:r>
         <w:rPr>
@@ -5208,13 +5440,7 @@
         <w:rPr>
           <w:w w:val="105"/>
         </w:rPr>
-        <w:t>corres</w:t>
-      </w:r>
-      <w:r>
-        <w:rPr>
-          <w:w w:val="105"/>
-        </w:rPr>
-        <w:t>pondiente.</w:t>
+        <w:t>correspondiente.</w:t>
       </w:r>
     </w:p>
     <w:p>
@@ -5835,13 +6061,7 @@
         <w:rPr>
           <w:w w:val="105"/>
         </w:rPr>
-        <w:t>. A continuac</w:t>
-      </w:r>
-      <w:r>
-        <w:rPr>
-          <w:w w:val="105"/>
-        </w:rPr>
-        <w:t>ión se muestra una parte del archivo del nivel 0 y el</w:t>
+        <w:t>. A continuación se muestra una parte del archivo del nivel 0 y el</w:t>
       </w:r>
       <w:r>
         <w:rPr>
@@ -7999,10 +8219,7 @@
         <w:t xml:space="preserve"> </w:t>
       </w:r>
       <w:r>
-        <w:t>dirección antes de que se haya hecho efectivo el anterio</w:t>
-      </w:r>
-      <w:r>
-        <w:t>r, nos olvidamos del cambio anterior y guar-</w:t>
+        <w:t>dirección antes de que se haya hecho efectivo el anterior, nos olvidamos del cambio anterior y guar-</w:t>
       </w:r>
       <w:r>
         <w:rPr>
@@ -8452,13 +8669,7 @@
         <w:rPr>
           <w:w w:val="90"/>
         </w:rPr>
-        <w:t>correspon</w:t>
-      </w:r>
-      <w:r>
-        <w:rPr>
-          <w:w w:val="90"/>
-        </w:rPr>
-        <w:t>diente</w:t>
+        <w:t>correspondiente</w:t>
       </w:r>
       <w:r>
         <w:rPr>
@@ -12546,10 +12757,7 @@
         <w:jc w:val="both"/>
       </w:pPr>
       <w:r>
-        <w:t>Para implementar este a</w:t>
-      </w:r>
-      <w:r>
-        <w:t xml:space="preserve">lgoritmo utilizaremos la clase </w:t>
+        <w:t xml:space="preserve">Para implementar este algoritmo utilizaremos la clase </w:t>
       </w:r>
       <w:r>
         <w:rPr>
@@ -15029,13 +15237,7 @@
         <w:rPr>
           <w:w w:val="105"/>
         </w:rPr>
-        <w:t>conjunto de posibles direcciones según ex</w:t>
-      </w:r>
-      <w:r>
-        <w:rPr>
-          <w:w w:val="105"/>
-        </w:rPr>
-        <w:t>plicado arriba y devuelve el número de direcciones</w:t>
+        <w:t>conjunto de posibles direcciones según explicado arriba y devuelve el número de direcciones</w:t>
       </w:r>
       <w:r>
         <w:rPr>
@@ -16419,13 +16621,7 @@
         <w:rPr>
           <w:w w:val="105"/>
         </w:rPr>
-        <w:t>tado en el apartado anterior, de modo que, cuando Pacman se coma una vi</w:t>
-      </w:r>
-      <w:r>
-        <w:rPr>
-          <w:w w:val="105"/>
-        </w:rPr>
-        <w:t>tamina los fantasmas</w:t>
+        <w:t>tado en el apartado anterior, de modo que, cuando Pacman se coma una vitamina los fantasmas</w:t>
       </w:r>
       <w:r>
         <w:rPr>
@@ -17455,13 +17651,7 @@
         <w:rPr>
           <w:w w:val="105"/>
         </w:rPr>
-        <w:t xml:space="preserve">(Pacman colisiona con un fantasma) o bien, tras el movimiento </w:t>
-      </w:r>
-      <w:r>
-        <w:rPr>
-          <w:w w:val="105"/>
-        </w:rPr>
-        <w:t>de los fantasmas (un fantasma</w:t>
+        <w:t>(Pacman colisiona con un fantasma) o bien, tras el movimiento de los fantasmas (un fantasma</w:t>
       </w:r>
       <w:r>
         <w:rPr>
@@ -17865,13 +18055,7 @@
         <w:rPr>
           <w:w w:val="105"/>
         </w:rPr>
-        <w:t>cuando el jugador supera el actu</w:t>
-      </w:r>
-      <w:r>
-        <w:rPr>
-          <w:w w:val="105"/>
-        </w:rPr>
-        <w:t>al. Pueden incorporarse opciones para pausar el juego con una tecla,</w:t>
+        <w:t>cuando el jugador supera el actual. Pueden incorporarse opciones para pausar el juego con una tecla,</w:t>
       </w:r>
       <w:r>
         <w:rPr>
@@ -18873,13 +19057,7 @@
         <w:rPr>
           <w:w w:val="105"/>
         </w:rPr>
-        <w:t>pod</w:t>
-      </w:r>
-      <w:r>
-        <w:rPr>
-          <w:w w:val="105"/>
-        </w:rPr>
-        <w:t>er</w:t>
+        <w:t>poder</w:t>
       </w:r>
       <w:r>
         <w:rPr>
@@ -19017,7 +19195,7 @@
                     <w:noProof/>
                     <w:w w:val="97"/>
                   </w:rPr>
-                  <w:t>3</w:t>
+                  <w:t>4</w:t>
                 </w:r>
                 <w:r>
                   <w:fldChar w:fldCharType="end"/>

</xml_diff>

<commit_message>
Gran avance, mejor persona
</commit_message>
<xml_diff>
--- a/main-1 - copia.docx
+++ b/main-1 - copia.docx
@@ -5165,139 +5165,194 @@
       </w:r>
       <w:r>
         <w:rPr>
-          <w:w w:val="105"/>
+          <w:strike/>
+          <w:w w:val="105"/>
+          <w:sz w:val="16"/>
         </w:rPr>
         <w:t>Nótese</w:t>
       </w:r>
       <w:r>
         <w:rPr>
+          <w:strike/>
           <w:spacing w:val="29"/>
           <w:w w:val="105"/>
-        </w:rPr>
-        <w:t xml:space="preserve"> </w:t>
-      </w:r>
-      <w:r>
-        <w:rPr>
-          <w:w w:val="105"/>
+          <w:sz w:val="16"/>
+        </w:rPr>
+        <w:t xml:space="preserve"> </w:t>
+      </w:r>
+      <w:r>
+        <w:rPr>
+          <w:strike/>
+          <w:w w:val="105"/>
+          <w:sz w:val="16"/>
         </w:rPr>
         <w:t>que</w:t>
       </w:r>
       <w:r>
         <w:rPr>
+          <w:strike/>
           <w:spacing w:val="29"/>
           <w:w w:val="105"/>
-        </w:rPr>
-        <w:t xml:space="preserve"> </w:t>
-      </w:r>
-      <w:r>
-        <w:rPr>
-          <w:w w:val="105"/>
+          <w:sz w:val="16"/>
+        </w:rPr>
+        <w:t xml:space="preserve"> </w:t>
+      </w:r>
+      <w:r>
+        <w:rPr>
+          <w:strike/>
+          <w:w w:val="105"/>
+          <w:sz w:val="16"/>
         </w:rPr>
         <w:t>a</w:t>
       </w:r>
       <w:r>
         <w:rPr>
+          <w:strike/>
           <w:spacing w:val="28"/>
           <w:w w:val="105"/>
-        </w:rPr>
-        <w:t xml:space="preserve"> </w:t>
-      </w:r>
-      <w:r>
-        <w:rPr>
-          <w:w w:val="105"/>
+          <w:sz w:val="16"/>
+        </w:rPr>
+        <w:t xml:space="preserve"> </w:t>
+      </w:r>
+      <w:r>
+        <w:rPr>
+          <w:strike/>
+          <w:w w:val="105"/>
+          <w:sz w:val="16"/>
         </w:rPr>
         <w:t>priori</w:t>
       </w:r>
       <w:r>
         <w:rPr>
+          <w:strike/>
           <w:spacing w:val="29"/>
           <w:w w:val="105"/>
-        </w:rPr>
-        <w:t xml:space="preserve"> </w:t>
-      </w:r>
-      <w:r>
-        <w:rPr>
-          <w:w w:val="105"/>
+          <w:sz w:val="16"/>
+        </w:rPr>
+        <w:t xml:space="preserve"> </w:t>
+      </w:r>
+      <w:r>
+        <w:rPr>
+          <w:strike/>
+          <w:w w:val="105"/>
+          <w:sz w:val="16"/>
         </w:rPr>
         <w:t>no</w:t>
       </w:r>
       <w:r>
         <w:rPr>
+          <w:strike/>
           <w:spacing w:val="29"/>
           <w:w w:val="105"/>
-        </w:rPr>
-        <w:t xml:space="preserve"> </w:t>
-      </w:r>
-      <w:r>
-        <w:rPr>
-          <w:w w:val="105"/>
+          <w:sz w:val="16"/>
+        </w:rPr>
+        <w:t xml:space="preserve"> </w:t>
+      </w:r>
+      <w:r>
+        <w:rPr>
+          <w:strike/>
+          <w:w w:val="105"/>
+          <w:sz w:val="16"/>
         </w:rPr>
         <w:t>sabemos</w:t>
       </w:r>
       <w:r>
         <w:rPr>
+          <w:strike/>
           <w:spacing w:val="28"/>
           <w:w w:val="105"/>
-        </w:rPr>
-        <w:t xml:space="preserve"> </w:t>
-      </w:r>
-      <w:r>
-        <w:rPr>
-          <w:w w:val="105"/>
+          <w:sz w:val="16"/>
+        </w:rPr>
+        <w:t xml:space="preserve"> </w:t>
+      </w:r>
+      <w:r>
+        <w:rPr>
+          <w:strike/>
+          <w:w w:val="105"/>
+          <w:sz w:val="16"/>
         </w:rPr>
         <w:t>el</w:t>
       </w:r>
       <w:r>
         <w:rPr>
+          <w:strike/>
           <w:spacing w:val="29"/>
           <w:w w:val="105"/>
-        </w:rPr>
-        <w:t xml:space="preserve"> </w:t>
-      </w:r>
-      <w:r>
-        <w:rPr>
-          <w:w w:val="105"/>
+          <w:sz w:val="16"/>
+        </w:rPr>
+        <w:t xml:space="preserve"> </w:t>
+      </w:r>
+      <w:r>
+        <w:rPr>
+          <w:strike/>
+          <w:w w:val="105"/>
+          <w:sz w:val="16"/>
         </w:rPr>
         <w:t>tamaño</w:t>
       </w:r>
       <w:r>
         <w:rPr>
+          <w:strike/>
           <w:spacing w:val="-60"/>
           <w:w w:val="105"/>
-        </w:rPr>
-        <w:t xml:space="preserve"> </w:t>
-      </w:r>
-      <w:r>
-        <w:rPr>
-          <w:w w:val="105"/>
+          <w:sz w:val="16"/>
+        </w:rPr>
+        <w:t xml:space="preserve"> </w:t>
+      </w:r>
+      <w:r>
+        <w:rPr>
+          <w:strike/>
+          <w:w w:val="105"/>
+          <w:sz w:val="16"/>
         </w:rPr>
         <w:t xml:space="preserve">del tablero y habrá que determinarlo a partir del propio archivo de nivel, en una </w:t>
       </w:r>
       <w:r>
         <w:rPr>
           <w:i/>
-          <w:w w:val="105"/>
+          <w:strike/>
+          <w:w w:val="105"/>
+          <w:sz w:val="16"/>
         </w:rPr>
         <w:t>pre</w:t>
       </w:r>
       <w:r>
         <w:rPr>
-          <w:w w:val="105"/>
+          <w:strike/>
+          <w:w w:val="105"/>
+          <w:sz w:val="16"/>
         </w:rPr>
         <w:t>-lectura de</w:t>
       </w:r>
       <w:r>
         <w:rPr>
+          <w:strike/>
           <w:spacing w:val="1"/>
           <w:w w:val="105"/>
-        </w:rPr>
-        <w:t xml:space="preserve"> </w:t>
-      </w:r>
-      <w:r>
-        <w:rPr>
-          <w:w w:val="105"/>
-        </w:rPr>
-        <w:t>dicho archivo (se harán dos lecturas de archivo para cargar un nivel). Si el archivo de entrada</w:t>
+          <w:sz w:val="16"/>
+        </w:rPr>
+        <w:t xml:space="preserve"> </w:t>
+      </w:r>
+      <w:r>
+        <w:rPr>
+          <w:strike/>
+          <w:w w:val="105"/>
+          <w:sz w:val="16"/>
+        </w:rPr>
+        <w:t>dicho archivo (se harán dos lecturas de archivo para cargar un nivel)</w:t>
+      </w:r>
+      <w:r>
+        <w:rPr>
+          <w:w w:val="105"/>
+          <w:sz w:val="16"/>
+        </w:rPr>
+        <w:t xml:space="preserve">. </w:t>
+      </w:r>
+      <w:r>
+        <w:rPr>
+          <w:w w:val="105"/>
+        </w:rPr>
+        <w:t>Si el archivo de entrada</w:t>
       </w:r>
       <w:r>
         <w:rPr>

</xml_diff>

<commit_message>
Estoy muy quemada lo siento luego sigo otro momento
</commit_message>
<xml_diff>
--- a/main-1 - copia.docx
+++ b/main-1 - copia.docx
@@ -7002,10 +7002,6 @@
         <w:spacing w:before="246" w:line="235" w:lineRule="auto"/>
         <w:ind w:left="698" w:right="105"/>
         <w:jc w:val="both"/>
-        <w:rPr>
-          <w:strike/>
-          <w:sz w:val="16"/>
-        </w:rPr>
       </w:pPr>
       <w:r>
         <w:pict>
@@ -7165,6 +7161,9 @@
         <w:t>resultante del desplazamiento</w:t>
       </w:r>
       <w:r>
+        <w:rPr>
+          <w:strike/>
+        </w:rPr>
         <w:t xml:space="preserve">, </w:t>
       </w:r>
       <w:r>
@@ -7595,7 +7594,10 @@
           <w:strike/>
           <w:sz w:val="16"/>
         </w:rPr>
-        <w:t>contrario.</w:t>
+        <w:t>contrario</w:t>
+      </w:r>
+      <w:r>
+        <w:t>.</w:t>
       </w:r>
     </w:p>
     <w:p>
@@ -7604,6 +7606,10 @@
         <w:spacing w:before="182" w:line="244" w:lineRule="auto"/>
         <w:ind w:left="698" w:right="105"/>
         <w:jc w:val="both"/>
+        <w:rPr>
+          <w:strike/>
+          <w:sz w:val="16"/>
+        </w:rPr>
       </w:pPr>
       <w:r>
         <w:pict>
@@ -7649,215 +7655,281 @@
       </w:r>
       <w:r>
         <w:rPr>
-          <w:w w:val="105"/>
+          <w:strike/>
+          <w:w w:val="105"/>
+          <w:sz w:val="16"/>
         </w:rPr>
         <w:t>calcula</w:t>
       </w:r>
       <w:r>
         <w:rPr>
+          <w:strike/>
           <w:spacing w:val="21"/>
           <w:w w:val="105"/>
-        </w:rPr>
-        <w:t xml:space="preserve"> </w:t>
-      </w:r>
-      <w:r>
-        <w:rPr>
-          <w:w w:val="105"/>
+          <w:sz w:val="16"/>
+        </w:rPr>
+        <w:t xml:space="preserve"> </w:t>
+      </w:r>
+      <w:r>
+        <w:rPr>
+          <w:strike/>
+          <w:w w:val="105"/>
+          <w:sz w:val="16"/>
         </w:rPr>
         <w:t>la</w:t>
       </w:r>
       <w:r>
         <w:rPr>
+          <w:strike/>
           <w:spacing w:val="21"/>
           <w:w w:val="105"/>
-        </w:rPr>
-        <w:t xml:space="preserve"> </w:t>
-      </w:r>
-      <w:r>
-        <w:rPr>
-          <w:w w:val="105"/>
+          <w:sz w:val="16"/>
+        </w:rPr>
+        <w:t xml:space="preserve"> </w:t>
+      </w:r>
+      <w:r>
+        <w:rPr>
+          <w:strike/>
+          <w:w w:val="105"/>
+          <w:sz w:val="16"/>
         </w:rPr>
         <w:t>siguiente</w:t>
       </w:r>
       <w:r>
         <w:rPr>
+          <w:strike/>
           <w:spacing w:val="22"/>
           <w:w w:val="105"/>
-        </w:rPr>
-        <w:t xml:space="preserve"> </w:t>
-      </w:r>
-      <w:r>
-        <w:rPr>
-          <w:w w:val="105"/>
+          <w:sz w:val="16"/>
+        </w:rPr>
+        <w:t xml:space="preserve"> </w:t>
+      </w:r>
+      <w:r>
+        <w:rPr>
+          <w:strike/>
+          <w:w w:val="105"/>
+          <w:sz w:val="16"/>
         </w:rPr>
         <w:t>posición</w:t>
       </w:r>
       <w:r>
         <w:rPr>
+          <w:strike/>
           <w:spacing w:val="21"/>
           <w:w w:val="105"/>
-        </w:rPr>
-        <w:t xml:space="preserve"> </w:t>
-      </w:r>
-      <w:r>
-        <w:rPr>
-          <w:w w:val="105"/>
+          <w:sz w:val="16"/>
+        </w:rPr>
+        <w:t xml:space="preserve"> </w:t>
+      </w:r>
+      <w:r>
+        <w:rPr>
+          <w:strike/>
+          <w:w w:val="105"/>
+          <w:sz w:val="16"/>
         </w:rPr>
         <w:t>de</w:t>
       </w:r>
       <w:r>
         <w:rPr>
+          <w:strike/>
           <w:spacing w:val="20"/>
           <w:w w:val="105"/>
-        </w:rPr>
-        <w:t xml:space="preserve"> </w:t>
-      </w:r>
-      <w:r>
-        <w:rPr>
-          <w:w w:val="105"/>
+          <w:sz w:val="16"/>
+        </w:rPr>
+        <w:t xml:space="preserve"> </w:t>
+      </w:r>
+      <w:r>
+        <w:rPr>
+          <w:strike/>
+          <w:w w:val="105"/>
+          <w:sz w:val="16"/>
         </w:rPr>
         <w:t>Pacman</w:t>
       </w:r>
       <w:r>
         <w:rPr>
+          <w:strike/>
           <w:spacing w:val="21"/>
           <w:w w:val="105"/>
-        </w:rPr>
-        <w:t xml:space="preserve"> </w:t>
-      </w:r>
-      <w:r>
-        <w:rPr>
-          <w:w w:val="105"/>
+          <w:sz w:val="16"/>
+        </w:rPr>
+        <w:t xml:space="preserve"> </w:t>
+      </w:r>
+      <w:r>
+        <w:rPr>
+          <w:strike/>
+          <w:w w:val="105"/>
+          <w:sz w:val="16"/>
         </w:rPr>
         <w:t>utilizando</w:t>
       </w:r>
       <w:r>
         <w:rPr>
+          <w:strike/>
           <w:spacing w:val="21"/>
           <w:w w:val="105"/>
-        </w:rPr>
-        <w:t xml:space="preserve"> </w:t>
-      </w:r>
-      <w:r>
-        <w:rPr>
-          <w:w w:val="105"/>
+          <w:sz w:val="16"/>
+        </w:rPr>
+        <w:t xml:space="preserve"> </w:t>
+      </w:r>
+      <w:r>
+        <w:rPr>
+          <w:strike/>
+          <w:w w:val="105"/>
+          <w:sz w:val="16"/>
         </w:rPr>
         <w:t>el</w:t>
       </w:r>
       <w:r>
         <w:rPr>
+          <w:strike/>
           <w:spacing w:val="21"/>
           <w:w w:val="105"/>
-        </w:rPr>
-        <w:t xml:space="preserve"> </w:t>
-      </w:r>
-      <w:r>
-        <w:rPr>
-          <w:w w:val="105"/>
+          <w:sz w:val="16"/>
+        </w:rPr>
+        <w:t xml:space="preserve"> </w:t>
+      </w:r>
+      <w:r>
+        <w:rPr>
+          <w:strike/>
+          <w:w w:val="105"/>
+          <w:sz w:val="16"/>
         </w:rPr>
         <w:t>método</w:t>
       </w:r>
       <w:r>
         <w:rPr>
+          <w:strike/>
           <w:spacing w:val="21"/>
           <w:w w:val="105"/>
-        </w:rPr>
-        <w:t xml:space="preserve"> </w:t>
-      </w:r>
-      <w:r>
-        <w:rPr>
-          <w:w w:val="105"/>
+          <w:sz w:val="16"/>
+        </w:rPr>
+        <w:t xml:space="preserve"> </w:t>
+      </w:r>
+      <w:r>
+        <w:rPr>
+          <w:strike/>
+          <w:w w:val="105"/>
+          <w:sz w:val="16"/>
         </w:rPr>
         <w:t>anterior</w:t>
       </w:r>
       <w:r>
         <w:rPr>
+          <w:strike/>
           <w:spacing w:val="-60"/>
           <w:w w:val="105"/>
-        </w:rPr>
-        <w:t xml:space="preserve"> </w:t>
-      </w:r>
-      <w:r>
-        <w:rPr>
-          <w:w w:val="105"/>
+          <w:sz w:val="16"/>
+        </w:rPr>
+        <w:t xml:space="preserve"> </w:t>
+      </w:r>
+      <w:r>
+        <w:rPr>
+          <w:strike/>
+          <w:w w:val="105"/>
+          <w:sz w:val="16"/>
         </w:rPr>
         <w:t>y lo desplaza a dicha posición si es posible (no hay muro). Además, si la casilla destino tiene</w:t>
       </w:r>
       <w:r>
         <w:rPr>
+          <w:strike/>
           <w:spacing w:val="1"/>
           <w:w w:val="105"/>
-        </w:rPr>
-        <w:t xml:space="preserve"> </w:t>
-      </w:r>
-      <w:r>
-        <w:rPr>
-          <w:w w:val="105"/>
+          <w:sz w:val="16"/>
+        </w:rPr>
+        <w:t xml:space="preserve"> </w:t>
+      </w:r>
+      <w:r>
+        <w:rPr>
+          <w:strike/>
+          <w:w w:val="105"/>
+          <w:sz w:val="16"/>
         </w:rPr>
         <w:t>comida</w:t>
       </w:r>
       <w:r>
         <w:rPr>
+          <w:strike/>
           <w:spacing w:val="14"/>
           <w:w w:val="105"/>
-        </w:rPr>
-        <w:t xml:space="preserve"> </w:t>
-      </w:r>
-      <w:r>
-        <w:rPr>
-          <w:w w:val="105"/>
+          <w:sz w:val="16"/>
+        </w:rPr>
+        <w:t xml:space="preserve"> </w:t>
+      </w:r>
+      <w:r>
+        <w:rPr>
+          <w:strike/>
+          <w:w w:val="105"/>
+          <w:sz w:val="16"/>
         </w:rPr>
         <w:t>o</w:t>
       </w:r>
       <w:r>
         <w:rPr>
+          <w:strike/>
           <w:spacing w:val="15"/>
           <w:w w:val="105"/>
-        </w:rPr>
-        <w:t xml:space="preserve"> </w:t>
-      </w:r>
-      <w:r>
-        <w:rPr>
-          <w:w w:val="105"/>
+          <w:sz w:val="16"/>
+        </w:rPr>
+        <w:t xml:space="preserve"> </w:t>
+      </w:r>
+      <w:r>
+        <w:rPr>
+          <w:strike/>
+          <w:w w:val="105"/>
+          <w:sz w:val="16"/>
         </w:rPr>
         <w:t>vitamina</w:t>
       </w:r>
       <w:r>
         <w:rPr>
+          <w:strike/>
           <w:spacing w:val="13"/>
           <w:w w:val="105"/>
-        </w:rPr>
-        <w:t xml:space="preserve"> </w:t>
-      </w:r>
-      <w:r>
-        <w:rPr>
-          <w:w w:val="105"/>
+          <w:sz w:val="16"/>
+        </w:rPr>
+        <w:t xml:space="preserve"> </w:t>
+      </w:r>
+      <w:r>
+        <w:rPr>
+          <w:strike/>
+          <w:w w:val="105"/>
+          <w:sz w:val="16"/>
         </w:rPr>
         <w:t>se</w:t>
       </w:r>
       <w:r>
         <w:rPr>
+          <w:strike/>
           <w:spacing w:val="15"/>
           <w:w w:val="105"/>
-        </w:rPr>
-        <w:t xml:space="preserve"> </w:t>
-      </w:r>
-      <w:r>
-        <w:rPr>
-          <w:w w:val="105"/>
+          <w:sz w:val="16"/>
+        </w:rPr>
+        <w:t xml:space="preserve"> </w:t>
+      </w:r>
+      <w:r>
+        <w:rPr>
+          <w:strike/>
+          <w:w w:val="105"/>
+          <w:sz w:val="16"/>
         </w:rPr>
         <w:t>la</w:t>
       </w:r>
       <w:r>
         <w:rPr>
+          <w:strike/>
           <w:spacing w:val="14"/>
           <w:w w:val="105"/>
-        </w:rPr>
-        <w:t xml:space="preserve"> </w:t>
-      </w:r>
-      <w:r>
-        <w:rPr>
-          <w:w w:val="105"/>
+          <w:sz w:val="16"/>
+        </w:rPr>
+        <w:t xml:space="preserve"> </w:t>
+      </w:r>
+      <w:r>
+        <w:rPr>
+          <w:strike/>
+          <w:w w:val="105"/>
+          <w:sz w:val="16"/>
         </w:rPr>
         <w:t>come.</w:t>
       </w:r>
@@ -20000,7 +20072,7 @@
                     <w:noProof/>
                     <w:w w:val="97"/>
                   </w:rPr>
-                  <w:t>4</w:t>
+                  <w:t>5</w:t>
                 </w:r>
                 <w:r>
                   <w:fldChar w:fldCharType="end"/>

</xml_diff>

<commit_message>
prototipo reset y avance de niveles
</commit_message>
<xml_diff>
--- a/main-1 - copia.docx
+++ b/main-1 - copia.docx
@@ -20097,30 +20097,76 @@
         <w:spacing w:before="163" w:line="247" w:lineRule="auto"/>
         <w:ind w:left="113" w:right="103" w:firstLine="351"/>
         <w:jc w:val="both"/>
+        <w:rPr>
+          <w:w w:val="105"/>
+        </w:rPr>
       </w:pPr>
       <w:r>
+        <w:rPr>
+          <w:strike/>
+          <w:sz w:val="16"/>
+        </w:rPr>
         <w:t xml:space="preserve">Una vez implementado el núcleo central del juego, en la clase </w:t>
       </w:r>
       <w:r>
         <w:rPr>
           <w:rFonts w:ascii="SimSun" w:hAnsi="SimSun"/>
+          <w:strike/>
+          <w:sz w:val="16"/>
         </w:rPr>
         <w:t xml:space="preserve">Main </w:t>
       </w:r>
       <w:r>
+        <w:rPr>
+          <w:strike/>
+          <w:sz w:val="16"/>
+        </w:rPr>
         <w:t>añadiremos la funcionalidad</w:t>
       </w:r>
       <w:r>
         <w:rPr>
+          <w:strike/>
           <w:spacing w:val="1"/>
-        </w:rPr>
-        <w:t xml:space="preserve"> </w:t>
-      </w:r>
-      <w:r>
-        <w:rPr>
-          <w:w w:val="105"/>
-        </w:rPr>
-        <w:t>necesaria para completarlo. El juego debe arrancar con el nivel inicial y cargar el siguiente nivel</w:t>
+          <w:sz w:val="16"/>
+        </w:rPr>
+        <w:t xml:space="preserve"> </w:t>
+      </w:r>
+      <w:r>
+        <w:rPr>
+          <w:strike/>
+          <w:w w:val="105"/>
+          <w:sz w:val="16"/>
+        </w:rPr>
+        <w:t>necesaria para completarlo.</w:t>
+      </w:r>
+      <w:r>
+        <w:rPr>
+          <w:w w:val="105"/>
+        </w:rPr>
+        <w:t xml:space="preserve"> </w:t>
+      </w:r>
+    </w:p>
+    <w:p>
+      <w:pPr>
+        <w:pStyle w:val="Textoindependiente"/>
+        <w:spacing w:before="163" w:line="247" w:lineRule="auto"/>
+        <w:ind w:left="113" w:right="103" w:firstLine="351"/>
+        <w:jc w:val="both"/>
+        <w:rPr>
+          <w:w w:val="105"/>
+        </w:rPr>
+      </w:pPr>
+      <w:r>
+        <w:rPr>
+          <w:w w:val="105"/>
+        </w:rPr>
+        <w:t xml:space="preserve">1. </w:t>
+      </w:r>
+      <w:r>
+        <w:rPr>
+          <w:w w:val="105"/>
+        </w:rPr>
+        <w:t>El juego debe arrancar con el nivel inicial y cargar el siguiente nivel</w:t>
       </w:r>
       <w:r>
         <w:rPr>
@@ -20133,7 +20179,30 @@
         <w:rPr>
           <w:w w:val="105"/>
         </w:rPr>
-        <w:t>cuando el jugador supera el actual. Pueden incorporarse opciones para pausar el juego con una tecla,</w:t>
+        <w:t xml:space="preserve">cuando el jugador supera el actual. </w:t>
+      </w:r>
+    </w:p>
+    <w:p>
+      <w:pPr>
+        <w:pStyle w:val="Textoindependiente"/>
+        <w:spacing w:before="163" w:line="247" w:lineRule="auto"/>
+        <w:ind w:left="113" w:right="103" w:firstLine="351"/>
+        <w:jc w:val="both"/>
+        <w:rPr>
+          <w:w w:val="105"/>
+        </w:rPr>
+      </w:pPr>
+      <w:r>
+        <w:rPr>
+          <w:w w:val="105"/>
+        </w:rPr>
+        <w:t xml:space="preserve">2. </w:t>
+      </w:r>
+      <w:r>
+        <w:rPr>
+          <w:w w:val="105"/>
+        </w:rPr>
+        <w:t>Pueden incorporarse opciones para pausar el juego con una tecla,</w:t>
       </w:r>
       <w:r>
         <w:rPr>
@@ -20277,6 +20346,336 @@
           <w:w w:val="105"/>
         </w:rPr>
         <w:t>etc.</w:t>
+      </w:r>
+    </w:p>
+    <w:p>
+      <w:pPr>
+        <w:pStyle w:val="Textoindependiente"/>
+        <w:spacing w:before="163" w:line="247" w:lineRule="auto"/>
+        <w:ind w:left="113" w:right="103" w:firstLine="351"/>
+        <w:jc w:val="both"/>
+      </w:pPr>
+    </w:p>
+    <w:p>
+      <w:pPr>
+        <w:pStyle w:val="Textoindependiente"/>
+        <w:spacing w:before="2" w:line="252" w:lineRule="auto"/>
+        <w:ind w:left="113" w:right="103" w:firstLine="351"/>
+        <w:jc w:val="both"/>
+        <w:rPr>
+          <w:w w:val="105"/>
+        </w:rPr>
+      </w:pPr>
+      <w:r>
+        <w:rPr>
+          <w:w w:val="105"/>
+        </w:rPr>
+        <w:t xml:space="preserve">3. </w:t>
+      </w:r>
+      <w:r>
+        <w:rPr>
+          <w:w w:val="105"/>
+        </w:rPr>
+        <w:t>Puede también guardarse información personalizada para distintos jugadores con los niveles que</w:t>
+      </w:r>
+      <w:r>
+        <w:rPr>
+          <w:spacing w:val="1"/>
+          <w:w w:val="105"/>
+        </w:rPr>
+        <w:t xml:space="preserve"> </w:t>
+      </w:r>
+      <w:r>
+        <w:rPr>
+          <w:w w:val="105"/>
+        </w:rPr>
+        <w:t>ya</w:t>
+      </w:r>
+      <w:r>
+        <w:rPr>
+          <w:spacing w:val="25"/>
+          <w:w w:val="105"/>
+        </w:rPr>
+        <w:t xml:space="preserve"> </w:t>
+      </w:r>
+      <w:r>
+        <w:rPr>
+          <w:w w:val="105"/>
+        </w:rPr>
+        <w:t>han</w:t>
+      </w:r>
+      <w:r>
+        <w:rPr>
+          <w:spacing w:val="26"/>
+          <w:w w:val="105"/>
+        </w:rPr>
+        <w:t xml:space="preserve"> </w:t>
+      </w:r>
+      <w:r>
+        <w:rPr>
+          <w:w w:val="105"/>
+        </w:rPr>
+        <w:t>superado,</w:t>
+      </w:r>
+      <w:r>
+        <w:rPr>
+          <w:spacing w:val="26"/>
+          <w:w w:val="105"/>
+        </w:rPr>
+        <w:t xml:space="preserve"> </w:t>
+      </w:r>
+      <w:r>
+        <w:rPr>
+          <w:w w:val="105"/>
+        </w:rPr>
+        <w:t>de</w:t>
+      </w:r>
+      <w:r>
+        <w:rPr>
+          <w:spacing w:val="26"/>
+          <w:w w:val="105"/>
+        </w:rPr>
+        <w:t xml:space="preserve"> </w:t>
+      </w:r>
+      <w:r>
+        <w:rPr>
+          <w:w w:val="105"/>
+        </w:rPr>
+        <w:t>modo</w:t>
+      </w:r>
+      <w:r>
+        <w:rPr>
+          <w:spacing w:val="25"/>
+          <w:w w:val="105"/>
+        </w:rPr>
+        <w:t xml:space="preserve"> </w:t>
+      </w:r>
+      <w:r>
+        <w:rPr>
+          <w:w w:val="105"/>
+        </w:rPr>
+        <w:t>que</w:t>
+      </w:r>
+      <w:r>
+        <w:rPr>
+          <w:spacing w:val="26"/>
+          <w:w w:val="105"/>
+        </w:rPr>
+        <w:t xml:space="preserve"> </w:t>
+      </w:r>
+      <w:r>
+        <w:rPr>
+          <w:w w:val="105"/>
+        </w:rPr>
+        <w:t>cuando</w:t>
+      </w:r>
+      <w:r>
+        <w:rPr>
+          <w:spacing w:val="26"/>
+          <w:w w:val="105"/>
+        </w:rPr>
+        <w:t xml:space="preserve"> </w:t>
+      </w:r>
+      <w:r>
+        <w:rPr>
+          <w:w w:val="105"/>
+        </w:rPr>
+        <w:t>un</w:t>
+      </w:r>
+      <w:r>
+        <w:rPr>
+          <w:spacing w:val="26"/>
+          <w:w w:val="105"/>
+        </w:rPr>
+        <w:t xml:space="preserve"> </w:t>
+      </w:r>
+      <w:r>
+        <w:rPr>
+          <w:w w:val="105"/>
+        </w:rPr>
+        <w:t>jugador</w:t>
+      </w:r>
+      <w:r>
+        <w:rPr>
+          <w:spacing w:val="25"/>
+          <w:w w:val="105"/>
+        </w:rPr>
+        <w:t xml:space="preserve"> </w:t>
+      </w:r>
+      <w:r>
+        <w:rPr>
+          <w:w w:val="105"/>
+        </w:rPr>
+        <w:t>arranca</w:t>
+      </w:r>
+      <w:r>
+        <w:rPr>
+          <w:spacing w:val="26"/>
+          <w:w w:val="105"/>
+        </w:rPr>
+        <w:t xml:space="preserve"> </w:t>
+      </w:r>
+      <w:r>
+        <w:rPr>
+          <w:w w:val="105"/>
+        </w:rPr>
+        <w:t>el</w:t>
+      </w:r>
+      <w:r>
+        <w:rPr>
+          <w:spacing w:val="26"/>
+          <w:w w:val="105"/>
+        </w:rPr>
+        <w:t xml:space="preserve"> </w:t>
+      </w:r>
+      <w:r>
+        <w:rPr>
+          <w:w w:val="105"/>
+        </w:rPr>
+        <w:t>juego</w:t>
+      </w:r>
+      <w:r>
+        <w:rPr>
+          <w:spacing w:val="26"/>
+          <w:w w:val="105"/>
+        </w:rPr>
+        <w:t xml:space="preserve"> </w:t>
+      </w:r>
+      <w:r>
+        <w:rPr>
+          <w:w w:val="105"/>
+        </w:rPr>
+        <w:t>y</w:t>
+      </w:r>
+      <w:r>
+        <w:rPr>
+          <w:spacing w:val="25"/>
+          <w:w w:val="105"/>
+        </w:rPr>
+        <w:t xml:space="preserve"> </w:t>
+      </w:r>
+      <w:r>
+        <w:rPr>
+          <w:w w:val="105"/>
+        </w:rPr>
+        <w:t>se</w:t>
+      </w:r>
+      <w:r>
+        <w:rPr>
+          <w:spacing w:val="25"/>
+          <w:w w:val="105"/>
+        </w:rPr>
+        <w:t xml:space="preserve"> </w:t>
+      </w:r>
+      <w:r>
+        <w:rPr>
+          <w:w w:val="105"/>
+        </w:rPr>
+        <w:t>identifica,</w:t>
+      </w:r>
+      <w:r>
+        <w:rPr>
+          <w:spacing w:val="26"/>
+          <w:w w:val="105"/>
+        </w:rPr>
+        <w:t xml:space="preserve"> </w:t>
+      </w:r>
+      <w:r>
+        <w:rPr>
+          <w:w w:val="105"/>
+        </w:rPr>
+        <w:t>puede</w:t>
+      </w:r>
+      <w:r>
+        <w:rPr>
+          <w:spacing w:val="26"/>
+          <w:w w:val="105"/>
+        </w:rPr>
+        <w:t xml:space="preserve"> </w:t>
+      </w:r>
+      <w:r>
+        <w:rPr>
+          <w:w w:val="105"/>
+        </w:rPr>
+        <w:t>arrancar</w:t>
+      </w:r>
+      <w:r>
+        <w:rPr>
+          <w:spacing w:val="-61"/>
+          <w:w w:val="105"/>
+        </w:rPr>
+        <w:t xml:space="preserve"> </w:t>
+      </w:r>
+      <w:r>
+        <w:rPr>
+          <w:w w:val="105"/>
+        </w:rPr>
+        <w:t>con</w:t>
+      </w:r>
+      <w:r>
+        <w:rPr>
+          <w:spacing w:val="14"/>
+          <w:w w:val="105"/>
+        </w:rPr>
+        <w:t xml:space="preserve"> </w:t>
+      </w:r>
+      <w:r>
+        <w:rPr>
+          <w:w w:val="105"/>
+        </w:rPr>
+        <w:t>el</w:t>
+      </w:r>
+      <w:r>
+        <w:rPr>
+          <w:spacing w:val="15"/>
+          <w:w w:val="105"/>
+        </w:rPr>
+        <w:t xml:space="preserve"> </w:t>
+      </w:r>
+      <w:r>
+        <w:rPr>
+          <w:w w:val="105"/>
+        </w:rPr>
+        <w:t>primer</w:t>
+      </w:r>
+      <w:r>
+        <w:rPr>
+          <w:spacing w:val="13"/>
+          <w:w w:val="105"/>
+        </w:rPr>
+        <w:t xml:space="preserve"> </w:t>
+      </w:r>
+      <w:r>
+        <w:rPr>
+          <w:w w:val="105"/>
+        </w:rPr>
+        <w:t>nivel</w:t>
+      </w:r>
+      <w:r>
+        <w:rPr>
+          <w:spacing w:val="15"/>
+          <w:w w:val="105"/>
+        </w:rPr>
+        <w:t xml:space="preserve"> </w:t>
+      </w:r>
+      <w:r>
+        <w:rPr>
+          <w:w w:val="105"/>
+        </w:rPr>
+        <w:t>no</w:t>
+      </w:r>
+      <w:r>
+        <w:rPr>
+          <w:spacing w:val="13"/>
+          <w:w w:val="105"/>
+        </w:rPr>
+        <w:t xml:space="preserve"> </w:t>
+      </w:r>
+      <w:r>
+        <w:rPr>
+          <w:w w:val="105"/>
+        </w:rPr>
+        <w:t>superado.</w:t>
       </w:r>
     </w:p>
     <w:p>
@@ -20286,311 +20685,6 @@
         <w:ind w:left="113" w:right="103" w:firstLine="351"/>
         <w:jc w:val="both"/>
       </w:pPr>
-      <w:r>
-        <w:rPr>
-          <w:w w:val="105"/>
-        </w:rPr>
-        <w:t>Puede también guardarse información personalizada para distintos jugadores con los niveles que</w:t>
-      </w:r>
-      <w:r>
-        <w:rPr>
-          <w:spacing w:val="1"/>
-          <w:w w:val="105"/>
-        </w:rPr>
-        <w:t xml:space="preserve"> </w:t>
-      </w:r>
-      <w:r>
-        <w:rPr>
-          <w:w w:val="105"/>
-        </w:rPr>
-        <w:t>ya</w:t>
-      </w:r>
-      <w:r>
-        <w:rPr>
-          <w:spacing w:val="25"/>
-          <w:w w:val="105"/>
-        </w:rPr>
-        <w:t xml:space="preserve"> </w:t>
-      </w:r>
-      <w:r>
-        <w:rPr>
-          <w:w w:val="105"/>
-        </w:rPr>
-        <w:t>han</w:t>
-      </w:r>
-      <w:r>
-        <w:rPr>
-          <w:spacing w:val="26"/>
-          <w:w w:val="105"/>
-        </w:rPr>
-        <w:t xml:space="preserve"> </w:t>
-      </w:r>
-      <w:r>
-        <w:rPr>
-          <w:w w:val="105"/>
-        </w:rPr>
-        <w:t>superado,</w:t>
-      </w:r>
-      <w:r>
-        <w:rPr>
-          <w:spacing w:val="26"/>
-          <w:w w:val="105"/>
-        </w:rPr>
-        <w:t xml:space="preserve"> </w:t>
-      </w:r>
-      <w:r>
-        <w:rPr>
-          <w:w w:val="105"/>
-        </w:rPr>
-        <w:t>de</w:t>
-      </w:r>
-      <w:r>
-        <w:rPr>
-          <w:spacing w:val="26"/>
-          <w:w w:val="105"/>
-        </w:rPr>
-        <w:t xml:space="preserve"> </w:t>
-      </w:r>
-      <w:r>
-        <w:rPr>
-          <w:w w:val="105"/>
-        </w:rPr>
-        <w:t>modo</w:t>
-      </w:r>
-      <w:r>
-        <w:rPr>
-          <w:spacing w:val="25"/>
-          <w:w w:val="105"/>
-        </w:rPr>
-        <w:t xml:space="preserve"> </w:t>
-      </w:r>
-      <w:r>
-        <w:rPr>
-          <w:w w:val="105"/>
-        </w:rPr>
-        <w:t>que</w:t>
-      </w:r>
-      <w:r>
-        <w:rPr>
-          <w:spacing w:val="26"/>
-          <w:w w:val="105"/>
-        </w:rPr>
-        <w:t xml:space="preserve"> </w:t>
-      </w:r>
-      <w:r>
-        <w:rPr>
-          <w:w w:val="105"/>
-        </w:rPr>
-        <w:t>cuando</w:t>
-      </w:r>
-      <w:r>
-        <w:rPr>
-          <w:spacing w:val="26"/>
-          <w:w w:val="105"/>
-        </w:rPr>
-        <w:t xml:space="preserve"> </w:t>
-      </w:r>
-      <w:r>
-        <w:rPr>
-          <w:w w:val="105"/>
-        </w:rPr>
-        <w:t>un</w:t>
-      </w:r>
-      <w:r>
-        <w:rPr>
-          <w:spacing w:val="26"/>
-          <w:w w:val="105"/>
-        </w:rPr>
-        <w:t xml:space="preserve"> </w:t>
-      </w:r>
-      <w:r>
-        <w:rPr>
-          <w:w w:val="105"/>
-        </w:rPr>
-        <w:t>jugador</w:t>
-      </w:r>
-      <w:r>
-        <w:rPr>
-          <w:spacing w:val="25"/>
-          <w:w w:val="105"/>
-        </w:rPr>
-        <w:t xml:space="preserve"> </w:t>
-      </w:r>
-      <w:r>
-        <w:rPr>
-          <w:w w:val="105"/>
-        </w:rPr>
-        <w:t>arranca</w:t>
-      </w:r>
-      <w:r>
-        <w:rPr>
-          <w:spacing w:val="26"/>
-          <w:w w:val="105"/>
-        </w:rPr>
-        <w:t xml:space="preserve"> </w:t>
-      </w:r>
-      <w:r>
-        <w:rPr>
-          <w:w w:val="105"/>
-        </w:rPr>
-        <w:t>el</w:t>
-      </w:r>
-      <w:r>
-        <w:rPr>
-          <w:spacing w:val="26"/>
-          <w:w w:val="105"/>
-        </w:rPr>
-        <w:t xml:space="preserve"> </w:t>
-      </w:r>
-      <w:r>
-        <w:rPr>
-          <w:w w:val="105"/>
-        </w:rPr>
-        <w:t>juego</w:t>
-      </w:r>
-      <w:r>
-        <w:rPr>
-          <w:spacing w:val="26"/>
-          <w:w w:val="105"/>
-        </w:rPr>
-        <w:t xml:space="preserve"> </w:t>
-      </w:r>
-      <w:r>
-        <w:rPr>
-          <w:w w:val="105"/>
-        </w:rPr>
-        <w:t>y</w:t>
-      </w:r>
-      <w:r>
-        <w:rPr>
-          <w:spacing w:val="25"/>
-          <w:w w:val="105"/>
-        </w:rPr>
-        <w:t xml:space="preserve"> </w:t>
-      </w:r>
-      <w:r>
-        <w:rPr>
-          <w:w w:val="105"/>
-        </w:rPr>
-        <w:t>se</w:t>
-      </w:r>
-      <w:r>
-        <w:rPr>
-          <w:spacing w:val="25"/>
-          <w:w w:val="105"/>
-        </w:rPr>
-        <w:t xml:space="preserve"> </w:t>
-      </w:r>
-      <w:r>
-        <w:rPr>
-          <w:w w:val="105"/>
-        </w:rPr>
-        <w:t>identifica,</w:t>
-      </w:r>
-      <w:r>
-        <w:rPr>
-          <w:spacing w:val="26"/>
-          <w:w w:val="105"/>
-        </w:rPr>
-        <w:t xml:space="preserve"> </w:t>
-      </w:r>
-      <w:r>
-        <w:rPr>
-          <w:w w:val="105"/>
-        </w:rPr>
-        <w:t>puede</w:t>
-      </w:r>
-      <w:r>
-        <w:rPr>
-          <w:spacing w:val="26"/>
-          <w:w w:val="105"/>
-        </w:rPr>
-        <w:t xml:space="preserve"> </w:t>
-      </w:r>
-      <w:r>
-        <w:rPr>
-          <w:w w:val="105"/>
-        </w:rPr>
-        <w:t>arrancar</w:t>
-      </w:r>
-      <w:r>
-        <w:rPr>
-          <w:spacing w:val="-61"/>
-          <w:w w:val="105"/>
-        </w:rPr>
-        <w:t xml:space="preserve"> </w:t>
-      </w:r>
-      <w:r>
-        <w:rPr>
-          <w:w w:val="105"/>
-        </w:rPr>
-        <w:t>con</w:t>
-      </w:r>
-      <w:r>
-        <w:rPr>
-          <w:spacing w:val="14"/>
-          <w:w w:val="105"/>
-        </w:rPr>
-        <w:t xml:space="preserve"> </w:t>
-      </w:r>
-      <w:r>
-        <w:rPr>
-          <w:w w:val="105"/>
-        </w:rPr>
-        <w:t>el</w:t>
-      </w:r>
-      <w:r>
-        <w:rPr>
-          <w:spacing w:val="15"/>
-          <w:w w:val="105"/>
-        </w:rPr>
-        <w:t xml:space="preserve"> </w:t>
-      </w:r>
-      <w:r>
-        <w:rPr>
-          <w:w w:val="105"/>
-        </w:rPr>
-        <w:t>primer</w:t>
-      </w:r>
-      <w:r>
-        <w:rPr>
-          <w:spacing w:val="13"/>
-          <w:w w:val="105"/>
-        </w:rPr>
-        <w:t xml:space="preserve"> </w:t>
-      </w:r>
-      <w:r>
-        <w:rPr>
-          <w:w w:val="105"/>
-        </w:rPr>
-        <w:t>nivel</w:t>
-      </w:r>
-      <w:r>
-        <w:rPr>
-          <w:spacing w:val="15"/>
-          <w:w w:val="105"/>
-        </w:rPr>
-        <w:t xml:space="preserve"> </w:t>
-      </w:r>
-      <w:r>
-        <w:rPr>
-          <w:w w:val="105"/>
-        </w:rPr>
-        <w:t>no</w:t>
-      </w:r>
-      <w:r>
-        <w:rPr>
-          <w:spacing w:val="13"/>
-          <w:w w:val="105"/>
-        </w:rPr>
-        <w:t xml:space="preserve"> </w:t>
-      </w:r>
-      <w:r>
-        <w:rPr>
-          <w:w w:val="105"/>
-        </w:rPr>
-        <w:t>superado.</w:t>
-      </w:r>
     </w:p>
     <w:p>
       <w:pPr>
@@ -20603,6 +20697,12 @@
         <w:rPr>
           <w:w w:val="105"/>
         </w:rPr>
+        <w:t xml:space="preserve">4. </w:t>
+      </w:r>
+      <w:r>
+        <w:rPr>
+          <w:w w:val="105"/>
+        </w:rPr>
         <w:t>Otra</w:t>
       </w:r>
       <w:r>
@@ -20798,14 +20898,9 @@
         </w:rPr>
         <w:t>modo</w:t>
       </w:r>
-    </w:p>
-    <w:p>
-      <w:pPr>
-        <w:pStyle w:val="Textoindependiente"/>
-        <w:spacing w:line="252" w:lineRule="auto"/>
-        <w:ind w:left="113" w:right="104"/>
-        <w:jc w:val="both"/>
-      </w:pPr>
+      <w:r>
+        <w:t xml:space="preserve"> </w:t>
+      </w:r>
       <w:r>
         <w:rPr>
           <w:w w:val="105"/>
@@ -21273,7 +21368,7 @@
                     <w:noProof/>
                     <w:w w:val="97"/>
                   </w:rPr>
-                  <w:t>5</w:t>
+                  <w:t>7</w:t>
                 </w:r>
                 <w:r>
                   <w:fldChar w:fldCharType="end"/>

</xml_diff>

<commit_message>
Se pausa el pacman
</commit_message>
<xml_diff>
--- a/main-1 - copia.docx
+++ b/main-1 - copia.docx
@@ -20153,31 +20153,41 @@
         <w:ind w:left="113" w:right="103" w:firstLine="351"/>
         <w:jc w:val="both"/>
         <w:rPr>
-          <w:w w:val="105"/>
+          <w:strike/>
+          <w:w w:val="105"/>
+          <w:sz w:val="16"/>
         </w:rPr>
       </w:pPr>
       <w:r>
         <w:rPr>
-          <w:w w:val="105"/>
+          <w:strike/>
+          <w:w w:val="105"/>
+          <w:sz w:val="16"/>
         </w:rPr>
         <w:t xml:space="preserve">1. </w:t>
       </w:r>
       <w:r>
         <w:rPr>
-          <w:w w:val="105"/>
+          <w:strike/>
+          <w:w w:val="105"/>
+          <w:sz w:val="16"/>
         </w:rPr>
         <w:t>El juego debe arrancar con el nivel inicial y cargar el siguiente nivel</w:t>
       </w:r>
       <w:r>
         <w:rPr>
+          <w:strike/>
           <w:spacing w:val="1"/>
           <w:w w:val="105"/>
-        </w:rPr>
-        <w:t xml:space="preserve"> </w:t>
-      </w:r>
-      <w:r>
-        <w:rPr>
-          <w:w w:val="105"/>
+          <w:sz w:val="16"/>
+        </w:rPr>
+        <w:t xml:space="preserve"> </w:t>
+      </w:r>
+      <w:r>
+        <w:rPr>
+          <w:strike/>
+          <w:w w:val="105"/>
+          <w:sz w:val="16"/>
         </w:rPr>
         <w:t xml:space="preserve">cuando el jugador supera el actual. </w:t>
       </w:r>

</xml_diff>